<commit_message>
Test files for all branches added
</commit_message>
<xml_diff>
--- a/test_expressions.docx
+++ b/test_expressions.docx
@@ -133,7 +133,10 @@
         <w:ind w:left="0"/>
       </w:pPr>
       <w:r>
-        <w:t>These expressions are inside of input_</w:t>
+        <w:t>Short</w:t>
+      </w:r>
+      <w:r>
+        <w:t xml:space="preserve"> expressions are inside of input_</w:t>
       </w:r>
       <w:r>
         <w:t>simple_expressions</w:t>
@@ -172,29 +175,40 @@
         <w:ind w:left="360"/>
       </w:pPr>
       <w:r>
-        <w:t>a*a</w:t>
-      </w:r>
-      <w:r>
-        <w:tab/>
-      </w:r>
-      <w:r>
-        <w:tab/>
-        <w:t>//</w:t>
-      </w:r>
-      <w:r>
-        <w:t xml:space="preserve"> </w:t>
-      </w:r>
-      <w:r>
-        <w:t xml:space="preserve">MUL a </w:t>
-      </w:r>
-      <w:r>
-        <w:t>with</w:t>
-      </w:r>
-      <w:r>
-        <w:t xml:space="preserve"> a</w:t>
-      </w:r>
-      <w:r>
-        <w:t>.</w:t>
+        <w:t>a</w:t>
+      </w:r>
+      <w:r>
+        <w:t>*b</w:t>
+      </w:r>
+    </w:p>
+    <w:p>
+      <w:pPr>
+        <w:pStyle w:val="ListParagraph"/>
+        <w:spacing w:after="0"/>
+        <w:ind w:left="360"/>
+      </w:pPr>
+      <w:r>
+        <w:t>(((a-</w:t>
+      </w:r>
+      <w:proofErr w:type="gramStart"/>
+      <w:r>
+        <w:t>b)*</w:t>
+      </w:r>
+      <w:proofErr w:type="gramEnd"/>
+      <w:r>
+        <w:t>c/d*((e&lt;&lt;f)^((a&gt;&gt;b)&amp;(</w:t>
+      </w:r>
+      <w:proofErr w:type="spellStart"/>
+      <w:r>
+        <w:t>c|d</w:t>
+      </w:r>
+      <w:proofErr w:type="spellEnd"/>
+      <w:r>
+        <w:t>))))+(e-f)</w:t>
+      </w:r>
+      <w:r>
+        <w:tab/>
+        <w:t>// Inside input_reg_reg.txt</w:t>
       </w:r>
     </w:p>
     <w:p>
@@ -315,6 +329,74 @@
         <w:spacing w:after="0"/>
         <w:ind w:left="360"/>
       </w:pPr>
+      <w:r>
+        <w:t>((a&lt;&lt;</w:t>
+      </w:r>
+      <w:proofErr w:type="gramStart"/>
+      <w:r>
+        <w:t>3)+</w:t>
+      </w:r>
+      <w:proofErr w:type="gramEnd"/>
+      <w:r>
+        <w:t>4)*</w:t>
+      </w:r>
+      <w:r>
+        <w:t>((i^8)/99)</w:t>
+      </w:r>
+      <w:r>
+        <w:t>&gt;&gt;</w:t>
+      </w:r>
+      <w:r>
+        <w:t>(</w:t>
+      </w:r>
+      <w:r>
+        <w:t>(</w:t>
+      </w:r>
+      <w:r>
+        <w:t>a</w:t>
+      </w:r>
+      <w:r>
+        <w:t>-</w:t>
+      </w:r>
+      <w:r>
+        <w:t>3)</w:t>
+      </w:r>
+      <w:r>
+        <w:t>+(</w:t>
+      </w:r>
+      <w:proofErr w:type="spellStart"/>
+      <w:r>
+        <w:t>i</w:t>
+      </w:r>
+      <w:proofErr w:type="spellEnd"/>
+      <w:r>
+        <w:t>/7))</w:t>
+      </w:r>
+      <w:r>
+        <w:t>&lt;&lt;1</w:t>
+      </w:r>
+      <w:r>
+        <w:tab/>
+      </w:r>
+      <w:r>
+        <w:tab/>
+      </w:r>
+      <w:r>
+        <w:t>// Inside input_reg_</w:t>
+      </w:r>
+      <w:r>
+        <w:t>const</w:t>
+      </w:r>
+      <w:r>
+        <w:t>.txt</w:t>
+      </w:r>
+    </w:p>
+    <w:p>
+      <w:pPr>
+        <w:pStyle w:val="ListParagraph"/>
+        <w:spacing w:after="0"/>
+        <w:ind w:left="360"/>
+      </w:pPr>
     </w:p>
     <w:p>
       <w:pPr>
@@ -336,41 +418,124 @@
         <w:ind w:left="360"/>
       </w:pPr>
       <w:r>
+        <w:t>4/</w:t>
+      </w:r>
+      <w:r>
+        <w:t>f</w:t>
+      </w:r>
+      <w:r>
+        <w:tab/>
+      </w:r>
+      <w:r>
+        <w:tab/>
+      </w:r>
+      <w:r>
+        <w:t>//</w:t>
+      </w:r>
+      <w:r>
+        <w:t xml:space="preserve"> </w:t>
+      </w:r>
+      <w:r>
+        <w:t>A</w:t>
+      </w:r>
+      <w:r>
+        <w:t xml:space="preserve">dd </w:t>
+      </w:r>
+      <w:r>
         <w:t>4</w:t>
       </w:r>
       <w:r>
-        <w:t xml:space="preserve"> </w:t>
+        <w:t xml:space="preserve"> to register </w:t>
+      </w:r>
+      <w:r>
+        <w:t>then SLL</w:t>
+      </w:r>
+      <w:r>
+        <w:t>.</w:t>
+      </w:r>
+    </w:p>
+    <w:p>
+      <w:pPr>
+        <w:pStyle w:val="ListParagraph"/>
+        <w:spacing w:after="0"/>
+        <w:ind w:left="360"/>
+      </w:pPr>
+      <w:r>
+        <w:t>((</w:t>
+      </w:r>
+      <w:r>
+        <w:t>3</w:t>
+      </w:r>
+      <w:r>
+        <w:t>&lt;&lt;</w:t>
+      </w:r>
+      <w:r>
+        <w:t>a</w:t>
+      </w:r>
+      <w:r>
+        <w:t>)+</w:t>
+      </w:r>
+      <w:proofErr w:type="gramStart"/>
+      <w:r>
+        <w:t>b</w:t>
+      </w:r>
+      <w:r>
+        <w:t>)*</w:t>
+      </w:r>
+      <w:proofErr w:type="gramEnd"/>
+      <w:r>
+        <w:t>((</w:t>
+      </w:r>
+      <w:r>
+        <w:t>8|c</w:t>
+      </w:r>
+      <w:r>
+        <w:t>)/</w:t>
+      </w:r>
+      <w:r>
+        <w:t>a</w:t>
+      </w:r>
+      <w:r>
+        <w:t>)&gt;&gt;((</w:t>
+      </w:r>
+      <w:r>
+        <w:t>3</w:t>
+      </w:r>
+      <w:r>
+        <w:t>&amp;b</w:t>
+      </w:r>
+      <w:r>
+        <w:t>)+(</w:t>
+      </w:r>
+      <w:r>
+        <w:t>7</w:t>
       </w:r>
       <w:r>
         <w:t>/</w:t>
       </w:r>
       <w:r>
-        <w:t xml:space="preserve"> f</w:t>
-      </w:r>
-      <w:r>
-        <w:tab/>
-        <w:t>//</w:t>
-      </w:r>
-      <w:r>
-        <w:t xml:space="preserve"> </w:t>
-      </w:r>
-      <w:r>
-        <w:t>A</w:t>
-      </w:r>
-      <w:r>
-        <w:t xml:space="preserve">dd </w:t>
-      </w:r>
-      <w:r>
-        <w:t>4</w:t>
-      </w:r>
-      <w:r>
-        <w:t xml:space="preserve"> to register </w:t>
-      </w:r>
-      <w:r>
-        <w:t>then SLL</w:t>
-      </w:r>
-      <w:r>
-        <w:t>.</w:t>
+        <w:t>a</w:t>
+      </w:r>
+      <w:r>
+        <w:t>))&lt;&lt;</w:t>
+      </w:r>
+      <w:r>
+        <w:t>a</w:t>
+      </w:r>
+      <w:r>
+        <w:tab/>
+      </w:r>
+      <w:r>
+        <w:tab/>
+      </w:r>
+      <w:r>
+        <w:t>// Inside input_</w:t>
+      </w:r>
+      <w:r>
+        <w:t>const</w:t>
+      </w:r>
+      <w:r>
+        <w:t>_reg.txt</w:t>
       </w:r>
     </w:p>
     <w:p>
@@ -400,7 +565,7 @@
         <w:ind w:left="360"/>
       </w:pPr>
       <w:r>
-        <w:t>4 &gt;&gt; 2</w:t>
+        <w:t>4&gt;&gt;2</w:t>
       </w:r>
       <w:r>
         <w:tab/>
@@ -420,6 +585,39 @@
       </w:r>
       <w:r>
         <w:t>.</w:t>
+      </w:r>
+    </w:p>
+    <w:p>
+      <w:pPr>
+        <w:pStyle w:val="ListParagraph"/>
+        <w:spacing w:after="0"/>
+        <w:ind w:left="360"/>
+      </w:pPr>
+      <w:r>
+        <w:t>(((3-</w:t>
+      </w:r>
+      <w:proofErr w:type="gramStart"/>
+      <w:r>
+        <w:t>2)+</w:t>
+      </w:r>
+      <w:proofErr w:type="gramEnd"/>
+      <w:r>
+        <w:t>2*(5/4))&lt;&lt;7)+(90&gt;&gt;(2|1))&amp;99</w:t>
+      </w:r>
+      <w:r>
+        <w:tab/>
+      </w:r>
+      <w:r>
+        <w:tab/>
+      </w:r>
+      <w:r>
+        <w:t>// Inside input_</w:t>
+      </w:r>
+      <w:r>
+        <w:t>const_const</w:t>
+      </w:r>
+      <w:r>
+        <w:t>.txt</w:t>
       </w:r>
     </w:p>
     <w:p>
@@ -567,6 +765,37 @@
       <w:pPr>
         <w:pStyle w:val="ListParagraph"/>
         <w:spacing w:after="0"/>
+        <w:ind w:left="360"/>
+      </w:pPr>
+      <w:r>
+        <w:t>((~c)*(-3))&amp;((~0)+(-c))</w:t>
+      </w:r>
+      <w:r>
+        <w:tab/>
+      </w:r>
+      <w:r>
+        <w:tab/>
+      </w:r>
+      <w:r>
+        <w:tab/>
+      </w:r>
+      <w:r>
+        <w:tab/>
+      </w:r>
+      <w:r>
+        <w:t>// Inside input_</w:t>
+      </w:r>
+      <w:r>
+        <w:t>unary</w:t>
+      </w:r>
+      <w:r>
+        <w:t>.txt</w:t>
+      </w:r>
+    </w:p>
+    <w:p>
+      <w:pPr>
+        <w:pStyle w:val="ListParagraph"/>
+        <w:spacing w:after="0"/>
         <w:ind w:left="0"/>
       </w:pPr>
     </w:p>
@@ -609,6 +838,7 @@
         <w:spacing w:after="0"/>
       </w:pPr>
       <w:r>
+        <w:lastRenderedPageBreak/>
         <w:t>Strong</w:t>
       </w:r>
       <w:r>
@@ -698,10 +928,7 @@
         <w:ind w:left="0"/>
       </w:pPr>
       <w:r>
-        <w:t>These expressions are inside of input_</w:t>
-      </w:r>
-      <w:r>
-        <w:t>load_upper</w:t>
+        <w:t>These expressions are inside of input_load_upper</w:t>
       </w:r>
       <w:r>
         <w:t>_imm</w:t>

</xml_diff>

<commit_message>
One more expression tested for simple expressions
</commit_message>
<xml_diff>
--- a/test_expressions.docx
+++ b/test_expressions.docx
@@ -188,15 +188,7 @@
         <w:ind w:left="360"/>
       </w:pPr>
       <w:r>
-        <w:t>(((a-</w:t>
-      </w:r>
-      <w:proofErr w:type="gramStart"/>
-      <w:r>
-        <w:t>b)*</w:t>
-      </w:r>
-      <w:proofErr w:type="gramEnd"/>
-      <w:r>
-        <w:t>c/d*((e&lt;&lt;f)^((a&gt;&gt;b)&amp;(</w:t>
+        <w:t>(((a-b)*c/d*((e&lt;&lt;f)^((a&gt;&gt;b)&amp;(</w:t>
       </w:r>
       <w:proofErr w:type="spellStart"/>
       <w:r>
@@ -330,15 +322,7 @@
         <w:ind w:left="360"/>
       </w:pPr>
       <w:r>
-        <w:t>((a&lt;&lt;</w:t>
-      </w:r>
-      <w:proofErr w:type="gramStart"/>
-      <w:r>
-        <w:t>3)+</w:t>
-      </w:r>
-      <w:proofErr w:type="gramEnd"/>
-      <w:r>
-        <w:t>4)*</w:t>
+        <w:t>((a&lt;&lt;3)+4)*</w:t>
       </w:r>
       <w:r>
         <w:t>((i^8)/99)</w:t>
@@ -380,15 +364,7 @@
       </w:r>
       <w:r>
         <w:tab/>
-      </w:r>
-      <w:r>
-        <w:t>// Inside input_reg_</w:t>
-      </w:r>
-      <w:r>
-        <w:t>const</w:t>
-      </w:r>
-      <w:r>
-        <w:t>.txt</w:t>
+        <w:t>// Inside input_reg_const.txt</w:t>
       </w:r>
     </w:p>
     <w:p>
@@ -461,81 +437,58 @@
         <w:ind w:left="360"/>
       </w:pPr>
       <w:r>
-        <w:t>((</w:t>
+        <w:t>3&amp;a</w:t>
+      </w:r>
+      <w:r>
+        <w:tab/>
+        <w:t>// ANDI a with 3</w:t>
+      </w:r>
+    </w:p>
+    <w:p>
+      <w:pPr>
+        <w:pStyle w:val="ListParagraph"/>
+        <w:spacing w:after="0"/>
+        <w:ind w:left="360"/>
+      </w:pPr>
+      <w:r>
+        <w:t>((3&lt;&lt;a)+b)*((8|c)/</w:t>
+      </w:r>
+      <w:r>
+        <w:t>a</w:t>
+      </w:r>
+      <w:r>
+        <w:t>)&gt;&gt;((</w:t>
       </w:r>
       <w:r>
         <w:t>3</w:t>
       </w:r>
       <w:r>
-        <w:t>&lt;&lt;</w:t>
+        <w:t>&amp;b</w:t>
+      </w:r>
+      <w:r>
+        <w:t>)+(</w:t>
+      </w:r>
+      <w:r>
+        <w:t>7</w:t>
+      </w:r>
+      <w:r>
+        <w:t>/</w:t>
       </w:r>
       <w:r>
         <w:t>a</w:t>
       </w:r>
       <w:r>
-        <w:t>)+</w:t>
-      </w:r>
-      <w:proofErr w:type="gramStart"/>
-      <w:r>
-        <w:t>b</w:t>
-      </w:r>
-      <w:r>
-        <w:t>)*</w:t>
-      </w:r>
-      <w:proofErr w:type="gramEnd"/>
-      <w:r>
-        <w:t>((</w:t>
-      </w:r>
-      <w:r>
-        <w:t>8|c</w:t>
-      </w:r>
-      <w:r>
-        <w:t>)/</w:t>
+        <w:t>))&lt;&lt;</w:t>
       </w:r>
       <w:r>
         <w:t>a</w:t>
       </w:r>
       <w:r>
-        <w:t>)&gt;&gt;((</w:t>
-      </w:r>
-      <w:r>
-        <w:t>3</w:t>
-      </w:r>
-      <w:r>
-        <w:t>&amp;b</w:t>
-      </w:r>
-      <w:r>
-        <w:t>)+(</w:t>
-      </w:r>
-      <w:r>
-        <w:t>7</w:t>
-      </w:r>
-      <w:r>
-        <w:t>/</w:t>
-      </w:r>
-      <w:r>
-        <w:t>a</w:t>
-      </w:r>
-      <w:r>
-        <w:t>))&lt;&lt;</w:t>
-      </w:r>
-      <w:r>
-        <w:t>a</w:t>
-      </w:r>
-      <w:r>
-        <w:tab/>
-      </w:r>
-      <w:r>
-        <w:tab/>
-      </w:r>
-      <w:r>
-        <w:t>// Inside input_</w:t>
-      </w:r>
-      <w:r>
-        <w:t>const</w:t>
-      </w:r>
-      <w:r>
-        <w:t>_reg.txt</w:t>
+        <w:tab/>
+      </w:r>
+      <w:r>
+        <w:tab/>
+        <w:t>// Inside input_const_reg.txt</w:t>
       </w:r>
     </w:p>
     <w:p>
@@ -594,30 +547,14 @@
         <w:ind w:left="360"/>
       </w:pPr>
       <w:r>
-        <w:t>(((3-</w:t>
-      </w:r>
-      <w:proofErr w:type="gramStart"/>
-      <w:r>
-        <w:t>2)+</w:t>
-      </w:r>
-      <w:proofErr w:type="gramEnd"/>
-      <w:r>
-        <w:t>2*(5/4))&lt;&lt;7)+(90&gt;&gt;(2|1))&amp;99</w:t>
-      </w:r>
-      <w:r>
-        <w:tab/>
-      </w:r>
-      <w:r>
-        <w:tab/>
-      </w:r>
-      <w:r>
-        <w:t>// Inside input_</w:t>
-      </w:r>
-      <w:r>
-        <w:t>const_const</w:t>
-      </w:r>
-      <w:r>
-        <w:t>.txt</w:t>
+        <w:t>(((3-2)+2*(5/4))&lt;&lt;7)+(90&gt;&gt;(2|1))&amp;99</w:t>
+      </w:r>
+      <w:r>
+        <w:tab/>
+      </w:r>
+      <w:r>
+        <w:tab/>
+        <w:t>// Inside input_const_const.txt</w:t>
       </w:r>
     </w:p>
     <w:p>
@@ -652,32 +589,64 @@
       <w:r>
         <w:t>-</w:t>
       </w:r>
-      <w:proofErr w:type="gramStart"/>
       <w:r>
         <w:t>d</w:t>
       </w:r>
       <w:r>
-        <w:t>)*</w:t>
-      </w:r>
-      <w:proofErr w:type="gramEnd"/>
+        <w:t>)*d</w:t>
+      </w:r>
+      <w:r>
+        <w:tab/>
+        <w:t>//</w:t>
+      </w:r>
+      <w:r>
+        <w:t xml:space="preserve"> </w:t>
+      </w:r>
+      <w:r>
+        <w:t xml:space="preserve">SUB </w:t>
+      </w:r>
       <w:r>
         <w:t>d</w:t>
       </w:r>
       <w:r>
-        <w:tab/>
+        <w:t xml:space="preserve"> with X0</w:t>
+      </w:r>
+      <w:r>
+        <w:t>.</w:t>
+      </w:r>
+    </w:p>
+    <w:p>
+      <w:pPr>
+        <w:pStyle w:val="ListParagraph"/>
+        <w:spacing w:after="0"/>
+        <w:ind w:left="360"/>
+      </w:pPr>
+      <w:r>
+        <w:t>-</w:t>
+      </w:r>
+      <w:r>
+        <w:t>1</w:t>
+      </w:r>
+      <w:r>
+        <w:tab/>
+      </w:r>
+      <w:r>
+        <w:tab/>
+      </w:r>
+      <w:r>
         <w:t>//</w:t>
       </w:r>
       <w:r>
         <w:t xml:space="preserve"> </w:t>
       </w:r>
       <w:r>
-        <w:t xml:space="preserve">SUB </w:t>
-      </w:r>
-      <w:r>
-        <w:t>d</w:t>
-      </w:r>
-      <w:r>
-        <w:t xml:space="preserve"> with X0</w:t>
+        <w:t>-</w:t>
+      </w:r>
+      <w:r>
+        <w:t>1</w:t>
+      </w:r>
+      <w:r>
+        <w:t xml:space="preserve"> (Do not use registers!)</w:t>
       </w:r>
       <w:r>
         <w:t>.</w:t>
@@ -690,29 +659,20 @@
         <w:ind w:left="360"/>
       </w:pPr>
       <w:r>
-        <w:t>80^</w:t>
-      </w:r>
-      <w:r>
-        <w:t>-</w:t>
-      </w:r>
-      <w:r>
-        <w:t>1</w:t>
-      </w:r>
-      <w:r>
-        <w:tab/>
-        <w:t>//</w:t>
-      </w:r>
-      <w:r>
-        <w:t xml:space="preserve"> </w:t>
-      </w:r>
-      <w:r>
-        <w:t>-8</w:t>
-      </w:r>
-      <w:r>
-        <w:t>1</w:t>
-      </w:r>
-      <w:r>
-        <w:t xml:space="preserve"> (Do not use registers!)</w:t>
+        <w:t>(</w:t>
+      </w:r>
+      <w:r>
+        <w:t>~c</w:t>
+      </w:r>
+      <w:r>
+        <w:t>)/c</w:t>
+      </w:r>
+      <w:r>
+        <w:tab/>
+        <w:t xml:space="preserve">// </w:t>
+      </w:r>
+      <w:r>
+        <w:t>XORI c with -1</w:t>
       </w:r>
       <w:r>
         <w:t>.</w:t>
@@ -725,20 +685,11 @@
         <w:ind w:left="360"/>
       </w:pPr>
       <w:r>
-        <w:t>(</w:t>
-      </w:r>
-      <w:r>
-        <w:t>~c</w:t>
-      </w:r>
-      <w:r>
-        <w:t>)/c</w:t>
-      </w:r>
-      <w:r>
-        <w:tab/>
-        <w:t xml:space="preserve">// </w:t>
-      </w:r>
-      <w:r>
-        <w:t>XORI c with -1</w:t>
+        <w:t>~230</w:t>
+      </w:r>
+      <w:r>
+        <w:tab/>
+        <w:t>// ~230 (Do not use registers!)</w:t>
       </w:r>
       <w:r>
         <w:t>.</w:t>
@@ -751,23 +702,6 @@
         <w:ind w:left="360"/>
       </w:pPr>
       <w:r>
-        <w:t>~230</w:t>
-      </w:r>
-      <w:r>
-        <w:tab/>
-        <w:t>// ~230 (Do not use registers!)</w:t>
-      </w:r>
-      <w:r>
-        <w:t>.</w:t>
-      </w:r>
-    </w:p>
-    <w:p>
-      <w:pPr>
-        <w:pStyle w:val="ListParagraph"/>
-        <w:spacing w:after="0"/>
-        <w:ind w:left="360"/>
-      </w:pPr>
-      <w:r>
         <w:t>((~c)*(-3))&amp;((~0)+(-c))</w:t>
       </w:r>
       <w:r>
@@ -781,15 +715,7 @@
       </w:r>
       <w:r>
         <w:tab/>
-      </w:r>
-      <w:r>
-        <w:t>// Inside input_</w:t>
-      </w:r>
-      <w:r>
-        <w:t>unary</w:t>
-      </w:r>
-      <w:r>
-        <w:t>.txt</w:t>
+        <w:t>// Inside input_unary.txt</w:t>
       </w:r>
     </w:p>
     <w:p>

</xml_diff>